<commit_message>
Added some audio and VFX
</commit_message>
<xml_diff>
--- a/Documents/Project Design Doc - VR Castle.docx
+++ b/Documents/Project Design Doc - VR Castle.docx
@@ -1,6 +1,6 @@
 
 <file path=word/document.xml><?xml version="1.0" encoding="utf-8"?>
-<w:document xmlns:wpc="http://schemas.microsoft.com/office/word/2010/wordprocessingCanvas" xmlns:cx="http://schemas.microsoft.com/office/drawing/2014/chartex" xmlns:cx1="http://schemas.microsoft.com/office/drawing/2015/9/8/chartex" xmlns:cx2="http://schemas.microsoft.com/office/drawing/2015/10/21/chartex" xmlns:cx3="http://schemas.microsoft.com/office/drawing/2016/5/9/chartex" xmlns:cx4="http://schemas.microsoft.com/office/drawing/2016/5/10/chartex" xmlns:cx5="http://schemas.microsoft.com/office/drawing/2016/5/11/chartex" xmlns:cx6="http://schemas.microsoft.com/office/drawing/2016/5/12/chartex" xmlns:cx7="http://schemas.microsoft.com/office/drawing/2016/5/13/chartex" xmlns:cx8="http://schemas.microsoft.com/office/drawing/2016/5/14/chartex" xmlns:mc="http://schemas.openxmlformats.org/markup-compatibility/2006" xmlns:aink="http://schemas.microsoft.com/office/drawing/2016/ink" xmlns:am3d="http://schemas.microsoft.com/office/drawing/2017/model3d" xmlns:o="urn:schemas-microsoft-com:office:office" xmlns:oel="http://schemas.microsoft.com/office/2019/extlst" xmlns:r="http://schemas.openxmlformats.org/officeDocument/2006/relationships" xmlns:m="http://schemas.openxmlformats.org/officeDocument/2006/math" xmlns:v="urn:schemas-microsoft-com:vml" xmlns:wp14="http://schemas.microsoft.com/office/word/2010/wordprocessingDrawing" xmlns:wp="http://schemas.openxmlformats.org/drawingml/2006/wordprocessingDrawing" xmlns:w10="urn:schemas-microsoft-com:office:word" xmlns:w="http://schemas.openxmlformats.org/wordprocessingml/2006/main" xmlns:w14="http://schemas.microsoft.com/office/word/2010/wordml" xmlns:w15="http://schemas.microsoft.com/office/word/2012/wordml" xmlns:w16cex="http://schemas.microsoft.com/office/word/2018/wordml/cex" xmlns:w16cid="http://schemas.microsoft.com/office/word/2016/wordml/cid" xmlns:w16="http://schemas.microsoft.com/office/word/2018/wordml" xmlns:w16sdtdh="http://schemas.microsoft.com/office/word/2020/wordml/sdtdatahash" xmlns:w16se="http://schemas.microsoft.com/office/word/2015/wordml/symex" xmlns:wpg="http://schemas.microsoft.com/office/word/2010/wordprocessingGroup" xmlns:wpi="http://schemas.microsoft.com/office/word/2010/wordprocessingInk" xmlns:wne="http://schemas.microsoft.com/office/word/2006/wordml" xmlns:wps="http://schemas.microsoft.com/office/word/2010/wordprocessingShape" mc:Ignorable="w14 w15 w16se w16cid w16 w16cex w16sdtdh wp14">
+<w:document xmlns:wpc="http://schemas.microsoft.com/office/word/2010/wordprocessingCanvas" xmlns:cx="http://schemas.microsoft.com/office/drawing/2014/chartex" xmlns:cx1="http://schemas.microsoft.com/office/drawing/2015/9/8/chartex" xmlns:cx2="http://schemas.microsoft.com/office/drawing/2015/10/21/chartex" xmlns:cx3="http://schemas.microsoft.com/office/drawing/2016/5/9/chartex" xmlns:cx4="http://schemas.microsoft.com/office/drawing/2016/5/10/chartex" xmlns:cx5="http://schemas.microsoft.com/office/drawing/2016/5/11/chartex" xmlns:cx6="http://schemas.microsoft.com/office/drawing/2016/5/12/chartex" xmlns:cx7="http://schemas.microsoft.com/office/drawing/2016/5/13/chartex" xmlns:cx8="http://schemas.microsoft.com/office/drawing/2016/5/14/chartex" xmlns:mc="http://schemas.openxmlformats.org/markup-compatibility/2006" xmlns:aink="http://schemas.microsoft.com/office/drawing/2016/ink" xmlns:am3d="http://schemas.microsoft.com/office/drawing/2017/model3d" xmlns:o="urn:schemas-microsoft-com:office:office" xmlns:r="http://schemas.openxmlformats.org/officeDocument/2006/relationships" xmlns:m="http://schemas.openxmlformats.org/officeDocument/2006/math" xmlns:v="urn:schemas-microsoft-com:vml" xmlns:wp14="http://schemas.microsoft.com/office/word/2010/wordprocessingDrawing" xmlns:wp="http://schemas.openxmlformats.org/drawingml/2006/wordprocessingDrawing" xmlns:w10="urn:schemas-microsoft-com:office:word" xmlns:w="http://schemas.openxmlformats.org/wordprocessingml/2006/main" xmlns:w14="http://schemas.microsoft.com/office/word/2010/wordml" xmlns:w15="http://schemas.microsoft.com/office/word/2012/wordml" xmlns:w16cex="http://schemas.microsoft.com/office/word/2018/wordml/cex" xmlns:w16cid="http://schemas.microsoft.com/office/word/2016/wordml/cid" xmlns:w16="http://schemas.microsoft.com/office/word/2018/wordml" xmlns:w16sdtdh="http://schemas.microsoft.com/office/word/2020/wordml/sdtdatahash" xmlns:w16se="http://schemas.microsoft.com/office/word/2015/wordml/symex" xmlns:wpg="http://schemas.microsoft.com/office/word/2010/wordprocessingGroup" xmlns:wpi="http://schemas.microsoft.com/office/word/2010/wordprocessingInk" xmlns:wne="http://schemas.microsoft.com/office/word/2006/wordml" xmlns:wps="http://schemas.microsoft.com/office/word/2010/wordprocessingShape" mc:Ignorable="w14 w15 w16se w16cid w16 w16cex w16sdtdh wp14">
   <w:body>
     <w:p>
       <w:pPr>
@@ -132,43 +132,7 @@
                       <w:sz w:val="18"/>
                       <w:szCs w:val="18"/>
                     </w:rPr>
-                    <w:t>10</w:t>
-                  </w:r>
-                  <w:r>
-                    <w:rPr>
-                      <w:rFonts w:ascii="Inter" w:eastAsia="Inter" w:hAnsi="Inter" w:cs="Inter"/>
-                      <w:color w:val="999999"/>
-                      <w:sz w:val="18"/>
-                      <w:szCs w:val="18"/>
-                    </w:rPr>
-                    <w:t>|</w:t>
-                  </w:r>
-                  <w:r>
-                    <w:rPr>
-                      <w:rFonts w:ascii="Inter" w:eastAsia="Inter" w:hAnsi="Inter" w:cs="Inter"/>
-                      <w:color w:val="999999"/>
-                      <w:sz w:val="18"/>
-                      <w:szCs w:val="18"/>
-                    </w:rPr>
-                    <w:t>21</w:t>
-                  </w:r>
-                  <w:r>
-                    <w:rPr>
-                      <w:rFonts w:ascii="Inter" w:eastAsia="Inter" w:hAnsi="Inter" w:cs="Inter"/>
-                      <w:color w:val="999999"/>
-                      <w:sz w:val="18"/>
-                      <w:szCs w:val="18"/>
-                    </w:rPr>
-                    <w:t>|</w:t>
-                  </w:r>
-                  <w:r>
-                    <w:rPr>
-                      <w:rFonts w:ascii="Inter" w:eastAsia="Inter" w:hAnsi="Inter" w:cs="Inter"/>
-                      <w:color w:val="999999"/>
-                      <w:sz w:val="18"/>
-                      <w:szCs w:val="18"/>
-                    </w:rPr>
-                    <w:t>2022</w:t>
+                    <w:t>10|21|2022</w:t>
                   </w:r>
                 </w:p>
                 <w:p>
@@ -1211,7 +1175,15 @@
                       <w:sz w:val="18"/>
                       <w:szCs w:val="18"/>
                     </w:rPr>
-                    <w:t>Productivity &amp; Collaboration</w:t>
+                    <w:t xml:space="preserve">Productivity &amp; </w:t>
+                  </w:r>
+                  <w:r>
+                    <w:rPr>
+                      <w:rFonts w:ascii="Inter" w:eastAsia="Inter" w:hAnsi="Inter" w:cs="Inter"/>
+                      <w:sz w:val="18"/>
+                      <w:szCs w:val="18"/>
+                    </w:rPr>
+                    <w:t>Collaboration</w:t>
                   </w:r>
                 </w:p>
               </w:tc>
@@ -3236,25 +3208,15 @@
                 <w:sz w:val="18"/>
                 <w:szCs w:val="18"/>
               </w:rPr>
-              <w:t xml:space="preserve">The user will be able to </w:t>
+              <w:t>The user will be able to grab:</w:t>
             </w:r>
-            <w:proofErr w:type="gramStart"/>
             <w:r>
               <w:rPr>
                 <w:rFonts w:ascii="Inter" w:eastAsia="Inter" w:hAnsi="Inter" w:cs="Inter"/>
                 <w:sz w:val="18"/>
                 <w:szCs w:val="18"/>
               </w:rPr>
-              <w:t>grab:</w:t>
-            </w:r>
-            <w:proofErr w:type="gramEnd"/>
-            <w:r>
-              <w:rPr>
-                <w:rFonts w:ascii="Inter" w:eastAsia="Inter" w:hAnsi="Inter" w:cs="Inter"/>
-                <w:sz w:val="18"/>
-                <w:szCs w:val="18"/>
-              </w:rPr>
-              <w:t xml:space="preserve"> Torches, doors, cutlery, weapons</w:t>
+              <w:t xml:space="preserve"> </w:t>
             </w:r>
           </w:p>
           <w:p>
@@ -3324,6 +3286,15 @@
                       <w:szCs w:val="18"/>
                     </w:rPr>
                   </w:pPr>
+                  <w:r>
+                    <w:rPr>
+                      <w:rFonts w:ascii="Inter" w:eastAsia="Inter" w:hAnsi="Inter" w:cs="Inter"/>
+                      <w:color w:val="999999"/>
+                      <w:sz w:val="18"/>
+                      <w:szCs w:val="18"/>
+                    </w:rPr>
+                    <w:t>Food</w:t>
+                  </w:r>
                 </w:p>
                 <w:p>
                   <w:pPr>
@@ -3348,6 +3319,15 @@
                       <w:szCs w:val="18"/>
                     </w:rPr>
                   </w:pPr>
+                  <w:r>
+                    <w:rPr>
+                      <w:rFonts w:ascii="Inter" w:eastAsia="Inter" w:hAnsi="Inter" w:cs="Inter"/>
+                      <w:color w:val="999999"/>
+                      <w:sz w:val="18"/>
+                      <w:szCs w:val="18"/>
+                    </w:rPr>
+                    <w:t>Weapons</w:t>
+                  </w:r>
                 </w:p>
                 <w:p>
                   <w:pPr>
@@ -3372,6 +3352,15 @@
                       <w:szCs w:val="18"/>
                     </w:rPr>
                   </w:pPr>
+                  <w:r>
+                    <w:rPr>
+                      <w:rFonts w:ascii="Inter" w:eastAsia="Inter" w:hAnsi="Inter" w:cs="Inter"/>
+                      <w:color w:val="999999"/>
+                      <w:sz w:val="18"/>
+                      <w:szCs w:val="18"/>
+                    </w:rPr>
+                    <w:t>Goblets</w:t>
+                  </w:r>
                 </w:p>
               </w:tc>
             </w:tr>
@@ -3415,7 +3404,6 @@
                 <w:sz w:val="18"/>
                 <w:szCs w:val="18"/>
               </w:rPr>
-              <w:lastRenderedPageBreak/>
               <w:t xml:space="preserve">There </w:t>
             </w:r>
             <w:r>
@@ -3461,7 +3449,7 @@
                 <w:sz w:val="18"/>
                 <w:szCs w:val="18"/>
               </w:rPr>
-              <w:t xml:space="preserve"> for torches, weapons</w:t>
+              <w:t xml:space="preserve"> </w:t>
             </w:r>
           </w:p>
           <w:p>
@@ -3524,6 +3512,15 @@
                       <w:szCs w:val="18"/>
                     </w:rPr>
                   </w:pPr>
+                  <w:r>
+                    <w:rPr>
+                      <w:rFonts w:ascii="Inter" w:eastAsia="Inter" w:hAnsi="Inter" w:cs="Inter"/>
+                      <w:color w:val="999999"/>
+                      <w:sz w:val="18"/>
+                      <w:szCs w:val="18"/>
+                    </w:rPr>
+                    <w:t>For food on the stove</w:t>
+                  </w:r>
                 </w:p>
                 <w:p>
                   <w:pPr>
@@ -3541,6 +3538,15 @@
                       <w:szCs w:val="18"/>
                     </w:rPr>
                   </w:pPr>
+                  <w:r>
+                    <w:rPr>
+                      <w:rFonts w:ascii="Inter" w:eastAsia="Inter" w:hAnsi="Inter" w:cs="Inter"/>
+                      <w:color w:val="999999"/>
+                      <w:sz w:val="18"/>
+                      <w:szCs w:val="18"/>
+                    </w:rPr>
+                    <w:t>Torches</w:t>
+                  </w:r>
                 </w:p>
                 <w:p>
                   <w:pPr>
@@ -3558,6 +3564,15 @@
                       <w:szCs w:val="18"/>
                     </w:rPr>
                   </w:pPr>
+                  <w:r>
+                    <w:rPr>
+                      <w:rFonts w:ascii="Inter" w:eastAsia="Inter" w:hAnsi="Inter" w:cs="Inter"/>
+                      <w:color w:val="999999"/>
+                      <w:sz w:val="18"/>
+                      <w:szCs w:val="18"/>
+                    </w:rPr>
+                    <w:t>Weapons</w:t>
+                  </w:r>
                 </w:p>
               </w:tc>
             </w:tr>
@@ -4210,6 +4225,15 @@
                       <w:szCs w:val="18"/>
                     </w:rPr>
                   </w:pPr>
+                  <w:r>
+                    <w:rPr>
+                      <w:rFonts w:ascii="Inter" w:eastAsia="Inter" w:hAnsi="Inter" w:cs="Inter"/>
+                      <w:color w:val="B7B7B7"/>
+                      <w:sz w:val="18"/>
+                      <w:szCs w:val="18"/>
+                    </w:rPr>
+                    <w:t>A torch</w:t>
+                  </w:r>
                 </w:p>
               </w:tc>
               <w:tc>
@@ -4264,6 +4288,15 @@
                       <w:szCs w:val="18"/>
                     </w:rPr>
                   </w:pPr>
+                  <w:r>
+                    <w:rPr>
+                      <w:rFonts w:ascii="Inter" w:eastAsia="Inter" w:hAnsi="Inter" w:cs="Inter"/>
+                      <w:color w:val="B7B7B7"/>
+                      <w:sz w:val="18"/>
+                      <w:szCs w:val="18"/>
+                    </w:rPr>
+                    <w:t>The torch will light or go out</w:t>
+                  </w:r>
                 </w:p>
               </w:tc>
             </w:tr>
@@ -4293,6 +4326,15 @@
                       <w:szCs w:val="18"/>
                     </w:rPr>
                   </w:pPr>
+                  <w:r>
+                    <w:rPr>
+                      <w:rFonts w:ascii="Inter" w:eastAsia="Inter" w:hAnsi="Inter" w:cs="Inter"/>
+                      <w:color w:val="B7B7B7"/>
+                      <w:sz w:val="18"/>
+                      <w:szCs w:val="18"/>
+                    </w:rPr>
+                    <w:t>nothing</w:t>
+                  </w:r>
                 </w:p>
               </w:tc>
               <w:tc>
@@ -4321,7 +4363,15 @@
                       <w:sz w:val="18"/>
                       <w:szCs w:val="18"/>
                     </w:rPr>
-                    <w:t>and presses the trigger,</w:t>
+                    <w:t>and presses the primary button</w:t>
+                  </w:r>
+                  <w:r>
+                    <w:rPr>
+                      <w:rFonts w:ascii="Inter" w:eastAsia="Inter" w:hAnsi="Inter" w:cs="Inter"/>
+                      <w:sz w:val="18"/>
+                      <w:szCs w:val="18"/>
+                    </w:rPr>
+                    <w:t>,</w:t>
                   </w:r>
                 </w:p>
               </w:tc>
@@ -4347,6 +4397,15 @@
                       <w:szCs w:val="18"/>
                     </w:rPr>
                   </w:pPr>
+                  <w:r>
+                    <w:rPr>
+                      <w:rFonts w:ascii="Inter" w:eastAsia="Inter" w:hAnsi="Inter" w:cs="Inter"/>
+                      <w:color w:val="B7B7B7"/>
+                      <w:sz w:val="18"/>
+                      <w:szCs w:val="18"/>
+                    </w:rPr>
+                    <w:t>The menu will appear</w:t>
+                  </w:r>
                 </w:p>
               </w:tc>
             </w:tr>
@@ -4404,7 +4463,15 @@
                       <w:sz w:val="18"/>
                       <w:szCs w:val="18"/>
                     </w:rPr>
-                    <w:t>and presses the trigger,</w:t>
+                    <w:t xml:space="preserve">and </w:t>
+                  </w:r>
+                  <w:r>
+                    <w:rPr>
+                      <w:rFonts w:ascii="Inter" w:eastAsia="Inter" w:hAnsi="Inter" w:cs="Inter"/>
+                      <w:sz w:val="18"/>
+                      <w:szCs w:val="18"/>
+                    </w:rPr>
+                    <w:t>presses the trigger,</w:t>
                   </w:r>
                 </w:p>
               </w:tc>
@@ -4724,7 +4791,27 @@
                       <w:sz w:val="18"/>
                       <w:szCs w:val="18"/>
                     </w:rPr>
-                    <w:t xml:space="preserve">[Direct | Ray] </w:t>
+                    <w:t>[</w:t>
+                  </w:r>
+                  <w:r>
+                    <w:rPr>
+                      <w:rFonts w:ascii="Inter" w:eastAsia="Inter" w:hAnsi="Inter" w:cs="Inter"/>
+                      <w:b/>
+                      <w:bCs/>
+                      <w:color w:val="999999"/>
+                      <w:sz w:val="18"/>
+                      <w:szCs w:val="18"/>
+                    </w:rPr>
+                    <w:t>Direct | Ray]</w:t>
+                  </w:r>
+                  <w:r>
+                    <w:rPr>
+                      <w:rFonts w:ascii="Inter" w:eastAsia="Inter" w:hAnsi="Inter" w:cs="Inter"/>
+                      <w:color w:val="999999"/>
+                      <w:sz w:val="18"/>
+                      <w:szCs w:val="18"/>
+                    </w:rPr>
+                    <w:t xml:space="preserve"> </w:t>
                   </w:r>
                 </w:p>
               </w:tc>
@@ -4855,6 +4942,8 @@
                     <w:spacing w:line="240" w:lineRule="auto"/>
                     <w:rPr>
                       <w:rFonts w:ascii="Inter" w:eastAsia="Inter" w:hAnsi="Inter" w:cs="Inter"/>
+                      <w:b/>
+                      <w:bCs/>
                       <w:color w:val="999999"/>
                       <w:sz w:val="18"/>
                       <w:szCs w:val="18"/>
@@ -4863,6 +4952,8 @@
                   <w:r>
                     <w:rPr>
                       <w:rFonts w:ascii="Inter" w:eastAsia="Inter" w:hAnsi="Inter" w:cs="Inter"/>
+                      <w:b/>
+                      <w:bCs/>
                       <w:color w:val="999999"/>
                       <w:sz w:val="18"/>
                       <w:szCs w:val="18"/>
@@ -5010,7 +5101,27 @@
                 <w:sz w:val="18"/>
                 <w:szCs w:val="18"/>
               </w:rPr>
-              <w:t xml:space="preserve"> [will | will not]</w:t>
+              <w:t xml:space="preserve"> [</w:t>
+            </w:r>
+            <w:r>
+              <w:rPr>
+                <w:rFonts w:ascii="Inter" w:eastAsia="Inter" w:hAnsi="Inter" w:cs="Inter"/>
+                <w:b/>
+                <w:bCs/>
+                <w:color w:val="999999"/>
+                <w:sz w:val="18"/>
+                <w:szCs w:val="18"/>
+              </w:rPr>
+              <w:t xml:space="preserve">will </w:t>
+            </w:r>
+            <w:r>
+              <w:rPr>
+                <w:rFonts w:ascii="Inter" w:eastAsia="Inter" w:hAnsi="Inter" w:cs="Inter"/>
+                <w:color w:val="999999"/>
+                <w:sz w:val="18"/>
+                <w:szCs w:val="18"/>
+              </w:rPr>
+              <w:t>| will not]</w:t>
             </w:r>
             <w:r>
               <w:rPr>
@@ -5027,7 +5138,18 @@
                 <w:sz w:val="18"/>
                 <w:szCs w:val="18"/>
               </w:rPr>
-              <w:t>[Direct | Ray]</w:t>
+              <w:t xml:space="preserve">[Direct | </w:t>
+            </w:r>
+            <w:r>
+              <w:rPr>
+                <w:rFonts w:ascii="Inter" w:eastAsia="Inter" w:hAnsi="Inter" w:cs="Inter"/>
+                <w:b/>
+                <w:bCs/>
+                <w:color w:val="999999"/>
+                <w:sz w:val="18"/>
+                <w:szCs w:val="18"/>
+              </w:rPr>
+              <w:t>Ray]</w:t>
             </w:r>
             <w:r>
               <w:rPr>
@@ -5064,7 +5186,27 @@
                 <w:sz w:val="18"/>
                 <w:szCs w:val="18"/>
               </w:rPr>
-              <w:t xml:space="preserve"> | button]</w:t>
+              <w:t xml:space="preserve"> | </w:t>
+            </w:r>
+            <w:r>
+              <w:rPr>
+                <w:rFonts w:ascii="Inter" w:eastAsia="Inter" w:hAnsi="Inter" w:cs="Inter"/>
+                <w:b/>
+                <w:bCs/>
+                <w:color w:val="999999"/>
+                <w:sz w:val="18"/>
+                <w:szCs w:val="18"/>
+              </w:rPr>
+              <w:t>button</w:t>
+            </w:r>
+            <w:r>
+              <w:rPr>
+                <w:rFonts w:ascii="Inter" w:eastAsia="Inter" w:hAnsi="Inter" w:cs="Inter"/>
+                <w:color w:val="999999"/>
+                <w:sz w:val="18"/>
+                <w:szCs w:val="18"/>
+              </w:rPr>
+              <w:t>]</w:t>
             </w:r>
             <w:r>
               <w:rPr>
@@ -5324,6 +5466,15 @@
                       <w:szCs w:val="18"/>
                     </w:rPr>
                   </w:pPr>
+                  <w:r>
+                    <w:rPr>
+                      <w:rFonts w:ascii="Inter" w:eastAsia="Inter" w:hAnsi="Inter" w:cs="Inter"/>
+                      <w:color w:val="999999"/>
+                      <w:sz w:val="18"/>
+                      <w:szCs w:val="18"/>
+                    </w:rPr>
+                    <w:t>On the front wall</w:t>
+                  </w:r>
                 </w:p>
                 <w:p>
                   <w:pPr>
@@ -5386,7 +5537,15 @@
                 <w:sz w:val="18"/>
                 <w:szCs w:val="18"/>
               </w:rPr>
-              <w:t>and from the main menu, the user will be able to:</w:t>
+              <w:t xml:space="preserve">and from the main menu, the user </w:t>
+            </w:r>
+            <w:r>
+              <w:rPr>
+                <w:rFonts w:ascii="Inter" w:eastAsia="Inter" w:hAnsi="Inter" w:cs="Inter"/>
+                <w:sz w:val="18"/>
+                <w:szCs w:val="18"/>
+              </w:rPr>
+              <w:t>will be able to:</w:t>
             </w:r>
           </w:p>
           <w:p>
@@ -5456,6 +5615,15 @@
                       <w:szCs w:val="18"/>
                     </w:rPr>
                   </w:pPr>
+                  <w:r>
+                    <w:rPr>
+                      <w:rFonts w:ascii="Inter" w:eastAsia="Inter" w:hAnsi="Inter" w:cs="Inter"/>
+                      <w:color w:val="999999"/>
+                      <w:sz w:val="18"/>
+                      <w:szCs w:val="18"/>
+                    </w:rPr>
+                    <w:t>Leave the game</w:t>
+                  </w:r>
                 </w:p>
                 <w:p>
                   <w:pPr>
@@ -5480,6 +5648,15 @@
                       <w:szCs w:val="18"/>
                     </w:rPr>
                   </w:pPr>
+                  <w:r>
+                    <w:rPr>
+                      <w:rFonts w:ascii="Inter" w:eastAsia="Inter" w:hAnsi="Inter" w:cs="Inter"/>
+                      <w:color w:val="999999"/>
+                      <w:sz w:val="18"/>
+                      <w:szCs w:val="18"/>
+                    </w:rPr>
+                    <w:t>Reset the scene</w:t>
+                  </w:r>
                 </w:p>
               </w:tc>
             </w:tr>
@@ -6412,6 +6589,7 @@
                       <w:sz w:val="18"/>
                       <w:szCs w:val="18"/>
                     </w:rPr>
+                    <w:lastRenderedPageBreak/>
                     <w:t>Triangles per frame:</w:t>
                   </w:r>
                 </w:p>
@@ -6510,7 +6688,6 @@
                       <w:sz w:val="18"/>
                       <w:szCs w:val="18"/>
                     </w:rPr>
-                    <w:lastRenderedPageBreak/>
                     <w:t>Draw calls per frame:</w:t>
                   </w:r>
                 </w:p>
@@ -7876,7 +8053,7 @@
                     </wp:inline>
                   </w:drawing>
                 </mc:Choice>
-                <mc:Fallback xmlns:dgm="http://schemas.openxmlformats.org/drawingml/2006/diagram" xmlns:lc="http://schemas.openxmlformats.org/drawingml/2006/lockedCanvas" xmlns:c="http://schemas.openxmlformats.org/drawingml/2006/chart" xmlns:pic="http://schemas.openxmlformats.org/drawingml/2006/picture" xmlns:a="http://schemas.openxmlformats.org/drawingml/2006/main" xmlns:sl="http://schemas.openxmlformats.org/schemaLibrary/2006/main">
+                <mc:Fallback xmlns:sl="http://schemas.openxmlformats.org/schemaLibrary/2006/main" xmlns:a="http://schemas.openxmlformats.org/drawingml/2006/main" xmlns:pic="http://schemas.openxmlformats.org/drawingml/2006/picture" xmlns:c="http://schemas.openxmlformats.org/drawingml/2006/chart" xmlns:lc="http://schemas.openxmlformats.org/drawingml/2006/lockedCanvas" xmlns:dgm="http://schemas.openxmlformats.org/drawingml/2006/diagram" xmlns:oel="http://schemas.microsoft.com/office/2019/extlst">
                   <w:drawing>
                     <wp:inline distB="114300" distT="114300" distL="114300" distR="114300">
                       <wp:extent cx="5853113" cy="2895600"/>
@@ -8670,7 +8847,7 @@
 </file>
 
 <file path=word/numbering.xml><?xml version="1.0" encoding="utf-8"?>
-<w:numbering xmlns:wpc="http://schemas.microsoft.com/office/word/2010/wordprocessingCanvas" xmlns:cx="http://schemas.microsoft.com/office/drawing/2014/chartex" xmlns:cx1="http://schemas.microsoft.com/office/drawing/2015/9/8/chartex" xmlns:cx2="http://schemas.microsoft.com/office/drawing/2015/10/21/chartex" xmlns:cx3="http://schemas.microsoft.com/office/drawing/2016/5/9/chartex" xmlns:cx4="http://schemas.microsoft.com/office/drawing/2016/5/10/chartex" xmlns:cx5="http://schemas.microsoft.com/office/drawing/2016/5/11/chartex" xmlns:cx6="http://schemas.microsoft.com/office/drawing/2016/5/12/chartex" xmlns:cx7="http://schemas.microsoft.com/office/drawing/2016/5/13/chartex" xmlns:cx8="http://schemas.microsoft.com/office/drawing/2016/5/14/chartex" xmlns:mc="http://schemas.openxmlformats.org/markup-compatibility/2006" xmlns:aink="http://schemas.microsoft.com/office/drawing/2016/ink" xmlns:am3d="http://schemas.microsoft.com/office/drawing/2017/model3d" xmlns:o="urn:schemas-microsoft-com:office:office" xmlns:oel="http://schemas.microsoft.com/office/2019/extlst" xmlns:r="http://schemas.openxmlformats.org/officeDocument/2006/relationships" xmlns:m="http://schemas.openxmlformats.org/officeDocument/2006/math" xmlns:v="urn:schemas-microsoft-com:vml" xmlns:wp14="http://schemas.microsoft.com/office/word/2010/wordprocessingDrawing" xmlns:wp="http://schemas.openxmlformats.org/drawingml/2006/wordprocessingDrawing" xmlns:w10="urn:schemas-microsoft-com:office:word" xmlns:w="http://schemas.openxmlformats.org/wordprocessingml/2006/main" xmlns:w14="http://schemas.microsoft.com/office/word/2010/wordml" xmlns:w15="http://schemas.microsoft.com/office/word/2012/wordml" xmlns:w16cex="http://schemas.microsoft.com/office/word/2018/wordml/cex" xmlns:w16cid="http://schemas.microsoft.com/office/word/2016/wordml/cid" xmlns:w16="http://schemas.microsoft.com/office/word/2018/wordml" xmlns:w16sdtdh="http://schemas.microsoft.com/office/word/2020/wordml/sdtdatahash" xmlns:w16se="http://schemas.microsoft.com/office/word/2015/wordml/symex" xmlns:wpg="http://schemas.microsoft.com/office/word/2010/wordprocessingGroup" xmlns:wpi="http://schemas.microsoft.com/office/word/2010/wordprocessingInk" xmlns:wne="http://schemas.microsoft.com/office/word/2006/wordml" xmlns:wps="http://schemas.microsoft.com/office/word/2010/wordprocessingShape" mc:Ignorable="w14 w15 w16se w16cid w16 w16cex w16sdtdh wp14">
+<w:numbering xmlns:wpc="http://schemas.microsoft.com/office/word/2010/wordprocessingCanvas" xmlns:cx="http://schemas.microsoft.com/office/drawing/2014/chartex" xmlns:cx1="http://schemas.microsoft.com/office/drawing/2015/9/8/chartex" xmlns:cx2="http://schemas.microsoft.com/office/drawing/2015/10/21/chartex" xmlns:cx3="http://schemas.microsoft.com/office/drawing/2016/5/9/chartex" xmlns:cx4="http://schemas.microsoft.com/office/drawing/2016/5/10/chartex" xmlns:cx5="http://schemas.microsoft.com/office/drawing/2016/5/11/chartex" xmlns:cx6="http://schemas.microsoft.com/office/drawing/2016/5/12/chartex" xmlns:cx7="http://schemas.microsoft.com/office/drawing/2016/5/13/chartex" xmlns:cx8="http://schemas.microsoft.com/office/drawing/2016/5/14/chartex" xmlns:mc="http://schemas.openxmlformats.org/markup-compatibility/2006" xmlns:aink="http://schemas.microsoft.com/office/drawing/2016/ink" xmlns:am3d="http://schemas.microsoft.com/office/drawing/2017/model3d" xmlns:o="urn:schemas-microsoft-com:office:office" xmlns:r="http://schemas.openxmlformats.org/officeDocument/2006/relationships" xmlns:m="http://schemas.openxmlformats.org/officeDocument/2006/math" xmlns:v="urn:schemas-microsoft-com:vml" xmlns:wp14="http://schemas.microsoft.com/office/word/2010/wordprocessingDrawing" xmlns:wp="http://schemas.openxmlformats.org/drawingml/2006/wordprocessingDrawing" xmlns:w10="urn:schemas-microsoft-com:office:word" xmlns:w="http://schemas.openxmlformats.org/wordprocessingml/2006/main" xmlns:w14="http://schemas.microsoft.com/office/word/2010/wordml" xmlns:w15="http://schemas.microsoft.com/office/word/2012/wordml" xmlns:w16cex="http://schemas.microsoft.com/office/word/2018/wordml/cex" xmlns:w16cid="http://schemas.microsoft.com/office/word/2016/wordml/cid" xmlns:w16="http://schemas.microsoft.com/office/word/2018/wordml" xmlns:w16sdtdh="http://schemas.microsoft.com/office/word/2020/wordml/sdtdatahash" xmlns:w16se="http://schemas.microsoft.com/office/word/2015/wordml/symex" xmlns:wpg="http://schemas.microsoft.com/office/word/2010/wordprocessingGroup" xmlns:wpi="http://schemas.microsoft.com/office/word/2010/wordprocessingInk" xmlns:wne="http://schemas.microsoft.com/office/word/2006/wordml" xmlns:wps="http://schemas.microsoft.com/office/word/2010/wordprocessingShape" mc:Ignorable="w14 w15 w16se w16cid w16 w16cex w16sdtdh wp14">
   <w:abstractNum w:abstractNumId="0" w15:restartNumberingAfterBreak="0">
     <w:nsid w:val="72B557E1"/>
     <w:multiLevelType w:val="multilevel"/>
@@ -8784,7 +8961,7 @@
       </w:rPr>
     </w:lvl>
   </w:abstractNum>
-  <w:num w:numId="1" w16cid:durableId="1519856922">
+  <w:num w:numId="1">
     <w:abstractNumId w:val="0"/>
   </w:num>
 </w:numbering>

</xml_diff>